<commit_message>
Major changes, chemistry and workshop completed
</commit_message>
<xml_diff>
--- a/Semester_3/MachineShop_Record/Machine Workshop.docx
+++ b/Semester_3/MachineShop_Record/Machine Workshop.docx
@@ -2,13 +2,330 @@
 <file path=word/document.xml><?xml version="1.0" encoding="utf-8"?>
 <w:document xmlns:wpc="http://schemas.microsoft.com/office/word/2010/wordprocessingCanvas" xmlns:mc="http://schemas.openxmlformats.org/markup-compatibility/2006" xmlns:o="urn:schemas-microsoft-com:office:office" xmlns:r="http://schemas.openxmlformats.org/officeDocument/2006/relationships" xmlns:m="http://schemas.openxmlformats.org/officeDocument/2006/math" xmlns:v="urn:schemas-microsoft-com:vml" xmlns:wp14="http://schemas.microsoft.com/office/word/2010/wordprocessingDrawing" xmlns:wp="http://schemas.openxmlformats.org/drawingml/2006/wordprocessingDrawing" xmlns:w10="urn:schemas-microsoft-com:office:word" xmlns:w="http://schemas.openxmlformats.org/wordprocessingml/2006/main" xmlns:w14="http://schemas.microsoft.com/office/word/2010/wordml" xmlns:w15="http://schemas.microsoft.com/office/word/2012/wordml" xmlns:wpg="http://schemas.microsoft.com/office/word/2010/wordprocessingGroup" xmlns:wpi="http://schemas.microsoft.com/office/word/2010/wordprocessingInk" xmlns:wne="http://schemas.microsoft.com/office/word/2006/wordml" xmlns:wps="http://schemas.microsoft.com/office/word/2010/wordprocessingShape" mc:Ignorable="w14 w15 wp14">
   <w:body>
+    <w:sdt>
+      <w:sdtPr>
+        <w:id w:val="-1775470115"/>
+        <w:docPartObj>
+          <w:docPartGallery w:val="Cover Pages"/>
+          <w:docPartUnique/>
+        </w:docPartObj>
+      </w:sdtPr>
+      <w:sdtEndPr>
+        <w:rPr>
+          <w:color w:val="2E74B5" w:themeColor="accent1" w:themeShade="BF"/>
+          <w:sz w:val="32"/>
+          <w:szCs w:val="32"/>
+        </w:rPr>
+      </w:sdtEndPr>
+      <w:sdtContent>
+        <w:p/>
+        <w:tbl>
+          <w:tblPr>
+            <w:tblpPr w:leftFromText="187" w:rightFromText="187" w:horzAnchor="margin" w:tblpXSpec="center" w:tblpY="2881"/>
+            <w:tblW w:w="4000" w:type="pct"/>
+            <w:tblBorders>
+              <w:left w:val="single" w:sz="12" w:space="0" w:color="5B9BD5" w:themeColor="accent1"/>
+            </w:tblBorders>
+            <w:tblCellMar>
+              <w:left w:w="144" w:type="dxa"/>
+              <w:right w:w="115" w:type="dxa"/>
+            </w:tblCellMar>
+            <w:tblLook w:val="04A0" w:firstRow="1" w:lastRow="0" w:firstColumn="1" w:lastColumn="0" w:noHBand="0" w:noVBand="1"/>
+          </w:tblPr>
+          <w:tblGrid>
+            <w:gridCol w:w="7209"/>
+          </w:tblGrid>
+          <w:tr>
+            <w:sdt>
+              <w:sdtPr>
+                <w:rPr>
+                  <w:rFonts w:asciiTheme="majorHAnsi" w:eastAsiaTheme="majorEastAsia" w:hAnsiTheme="majorHAnsi" w:cstheme="majorBidi"/>
+                  <w:color w:val="2E74B5" w:themeColor="accent1" w:themeShade="BF"/>
+                  <w:sz w:val="24"/>
+                </w:rPr>
+                <w:alias w:val="Company"/>
+                <w:id w:val="13406915"/>
+                <w:placeholder>
+                  <w:docPart w:val="11A9266D32AD4E958EC4D7D962C165B0"/>
+                </w:placeholder>
+                <w:dataBinding w:prefixMappings="xmlns:ns0='http://schemas.openxmlformats.org/officeDocument/2006/extended-properties'" w:xpath="/ns0:Properties[1]/ns0:Company[1]" w:storeItemID="{6668398D-A668-4E3E-A5EB-62B293D839F1}"/>
+                <w:text/>
+              </w:sdtPr>
+              <w:sdtEndPr>
+                <w:rPr>
+                  <w:rFonts w:asciiTheme="minorHAnsi" w:eastAsiaTheme="minorEastAsia" w:hAnsiTheme="minorHAnsi" w:cstheme="minorBidi"/>
+                </w:rPr>
+              </w:sdtEndPr>
+              <w:sdtContent>
+                <w:tc>
+                  <w:tcPr>
+                    <w:tcW w:w="7672" w:type="dxa"/>
+                    <w:tcMar>
+                      <w:top w:w="216" w:type="dxa"/>
+                      <w:left w:w="115" w:type="dxa"/>
+                      <w:bottom w:w="216" w:type="dxa"/>
+                      <w:right w:w="115" w:type="dxa"/>
+                    </w:tcMar>
+                  </w:tcPr>
+                  <w:p>
+                    <w:pPr>
+                      <w:pStyle w:val="NoSpacing"/>
+                      <w:rPr>
+                        <w:rFonts w:asciiTheme="majorHAnsi" w:eastAsiaTheme="majorEastAsia" w:hAnsiTheme="majorHAnsi" w:cstheme="majorBidi"/>
+                        <w:color w:val="2E74B5" w:themeColor="accent1" w:themeShade="BF"/>
+                        <w:sz w:val="24"/>
+                      </w:rPr>
+                    </w:pPr>
+                    <w:r>
+                      <w:rPr>
+                        <w:rFonts w:asciiTheme="majorHAnsi" w:eastAsiaTheme="majorEastAsia" w:hAnsiTheme="majorHAnsi" w:cstheme="majorBidi"/>
+                        <w:color w:val="2E74B5" w:themeColor="accent1" w:themeShade="BF"/>
+                        <w:sz w:val="24"/>
+                      </w:rPr>
+                      <w:t>IISER Mohali</w:t>
+                    </w:r>
+                  </w:p>
+                </w:tc>
+              </w:sdtContent>
+            </w:sdt>
+          </w:tr>
+          <w:tr>
+            <w:tc>
+              <w:tcPr>
+                <w:tcW w:w="7672" w:type="dxa"/>
+              </w:tcPr>
+              <w:sdt>
+                <w:sdtPr>
+                  <w:rPr>
+                    <w:rFonts w:asciiTheme="majorHAnsi" w:eastAsiaTheme="majorEastAsia" w:hAnsiTheme="majorHAnsi" w:cstheme="majorBidi"/>
+                    <w:color w:val="5B9BD5" w:themeColor="accent1"/>
+                    <w:sz w:val="88"/>
+                    <w:szCs w:val="88"/>
+                  </w:rPr>
+                  <w:alias w:val="Title"/>
+                  <w:id w:val="13406919"/>
+                  <w:placeholder>
+                    <w:docPart w:val="118E232AAB7A45519EF2B6F18D6018D0"/>
+                  </w:placeholder>
+                  <w:dataBinding w:prefixMappings="xmlns:ns0='http://schemas.openxmlformats.org/package/2006/metadata/core-properties' xmlns:ns1='http://purl.org/dc/elements/1.1/'" w:xpath="/ns0:coreProperties[1]/ns1:title[1]" w:storeItemID="{6C3C8BC8-F283-45AE-878A-BAB7291924A1}"/>
+                  <w:text/>
+                </w:sdtPr>
+                <w:sdtContent>
+                  <w:p>
+                    <w:pPr>
+                      <w:pStyle w:val="NoSpacing"/>
+                      <w:spacing w:line="216" w:lineRule="auto"/>
+                      <w:rPr>
+                        <w:rFonts w:asciiTheme="majorHAnsi" w:eastAsiaTheme="majorEastAsia" w:hAnsiTheme="majorHAnsi" w:cstheme="majorBidi"/>
+                        <w:color w:val="5B9BD5" w:themeColor="accent1"/>
+                        <w:sz w:val="88"/>
+                        <w:szCs w:val="88"/>
+                      </w:rPr>
+                    </w:pPr>
+                    <w:r>
+                      <w:rPr>
+                        <w:rFonts w:asciiTheme="majorHAnsi" w:eastAsiaTheme="majorEastAsia" w:hAnsiTheme="majorHAnsi" w:cstheme="majorBidi"/>
+                        <w:color w:val="5B9BD5" w:themeColor="accent1"/>
+                        <w:sz w:val="88"/>
+                        <w:szCs w:val="88"/>
+                      </w:rPr>
+                      <w:t>Machine Shop</w:t>
+                    </w:r>
+                  </w:p>
+                </w:sdtContent>
+              </w:sdt>
+            </w:tc>
+          </w:tr>
+          <w:tr>
+            <w:sdt>
+              <w:sdtPr>
+                <w:rPr>
+                  <w:rFonts w:asciiTheme="majorHAnsi" w:eastAsiaTheme="majorEastAsia" w:hAnsiTheme="majorHAnsi" w:cstheme="majorBidi"/>
+                  <w:color w:val="2E74B5" w:themeColor="accent1" w:themeShade="BF"/>
+                  <w:sz w:val="24"/>
+                </w:rPr>
+                <w:alias w:val="Subtitle"/>
+                <w:id w:val="13406923"/>
+                <w:placeholder>
+                  <w:docPart w:val="5DD995836BFF4961A657A3F0C2084A81"/>
+                </w:placeholder>
+                <w:dataBinding w:prefixMappings="xmlns:ns0='http://schemas.openxmlformats.org/package/2006/metadata/core-properties' xmlns:ns1='http://purl.org/dc/elements/1.1/'" w:xpath="/ns0:coreProperties[1]/ns1:subject[1]" w:storeItemID="{6C3C8BC8-F283-45AE-878A-BAB7291924A1}"/>
+                <w:text/>
+              </w:sdtPr>
+              <w:sdtContent>
+                <w:tc>
+                  <w:tcPr>
+                    <w:tcW w:w="7672" w:type="dxa"/>
+                    <w:tcMar>
+                      <w:top w:w="216" w:type="dxa"/>
+                      <w:left w:w="115" w:type="dxa"/>
+                      <w:bottom w:w="216" w:type="dxa"/>
+                      <w:right w:w="115" w:type="dxa"/>
+                    </w:tcMar>
+                  </w:tcPr>
+                  <w:p>
+                    <w:pPr>
+                      <w:pStyle w:val="NoSpacing"/>
+                      <w:rPr>
+                        <w:rFonts w:asciiTheme="majorHAnsi" w:eastAsiaTheme="majorEastAsia" w:hAnsiTheme="majorHAnsi" w:cstheme="majorBidi"/>
+                        <w:color w:val="2E74B5" w:themeColor="accent1" w:themeShade="BF"/>
+                        <w:sz w:val="24"/>
+                      </w:rPr>
+                    </w:pPr>
+                    <w:r>
+                      <w:rPr>
+                        <w:rFonts w:asciiTheme="majorHAnsi" w:eastAsiaTheme="majorEastAsia" w:hAnsiTheme="majorHAnsi" w:cstheme="majorBidi"/>
+                        <w:color w:val="2E74B5" w:themeColor="accent1" w:themeShade="BF"/>
+                        <w:sz w:val="24"/>
+                      </w:rPr>
+                      <w:t>Lab Record</w:t>
+                    </w:r>
+                  </w:p>
+                </w:tc>
+              </w:sdtContent>
+            </w:sdt>
+          </w:tr>
+        </w:tbl>
+        <w:tbl>
+          <w:tblPr>
+            <w:tblpPr w:leftFromText="187" w:rightFromText="187" w:horzAnchor="margin" w:tblpXSpec="center" w:tblpYSpec="bottom"/>
+            <w:tblW w:w="3857" w:type="pct"/>
+            <w:tblLook w:val="04A0" w:firstRow="1" w:lastRow="0" w:firstColumn="1" w:lastColumn="0" w:noHBand="0" w:noVBand="1"/>
+          </w:tblPr>
+          <w:tblGrid>
+            <w:gridCol w:w="6963"/>
+          </w:tblGrid>
+          <w:tr>
+            <w:tc>
+              <w:tcPr>
+                <w:tcW w:w="7221" w:type="dxa"/>
+                <w:tcMar>
+                  <w:top w:w="216" w:type="dxa"/>
+                  <w:left w:w="115" w:type="dxa"/>
+                  <w:bottom w:w="216" w:type="dxa"/>
+                  <w:right w:w="115" w:type="dxa"/>
+                </w:tcMar>
+              </w:tcPr>
+              <w:sdt>
+                <w:sdtPr>
+                  <w:rPr>
+                    <w:color w:val="5B9BD5" w:themeColor="accent1"/>
+                  </w:rPr>
+                  <w:alias w:val="Author"/>
+                  <w:id w:val="13406928"/>
+                  <w:placeholder>
+                    <w:docPart w:val="FFCCF781EE0F4A4C99C462564F3E5CEB"/>
+                  </w:placeholder>
+                  <w:dataBinding w:prefixMappings="xmlns:ns0='http://schemas.openxmlformats.org/package/2006/metadata/core-properties' xmlns:ns1='http://purl.org/dc/elements/1.1/'" w:xpath="/ns0:coreProperties[1]/ns1:creator[1]" w:storeItemID="{6C3C8BC8-F283-45AE-878A-BAB7291924A1}"/>
+                  <w:text/>
+                </w:sdtPr>
+                <w:sdtContent>
+                  <w:p>
+                    <w:pPr>
+                      <w:pStyle w:val="NoSpacing"/>
+                      <w:rPr>
+                        <w:color w:val="5B9BD5" w:themeColor="accent1"/>
+                      </w:rPr>
+                    </w:pPr>
+                    <w:r>
+                      <w:rPr>
+                        <w:color w:val="5B9BD5" w:themeColor="accent1"/>
+                        <w:lang w:val="en-IN"/>
+                      </w:rPr>
+                      <w:t xml:space="preserve">A. S. </w:t>
+                    </w:r>
+                    <w:proofErr w:type="spellStart"/>
+                    <w:r>
+                      <w:rPr>
+                        <w:color w:val="5B9BD5" w:themeColor="accent1"/>
+                        <w:lang w:val="en-IN"/>
+                      </w:rPr>
+                      <w:t>Arora</w:t>
+                    </w:r>
+                    <w:proofErr w:type="spellEnd"/>
+                  </w:p>
+                </w:sdtContent>
+              </w:sdt>
+              <w:sdt>
+                <w:sdtPr>
+                  <w:rPr>
+                    <w:color w:val="5B9BD5" w:themeColor="accent1"/>
+                  </w:rPr>
+                  <w:alias w:val="Date"/>
+                  <w:id w:val="13406932"/>
+                  <w:placeholder>
+                    <w:docPart w:val="EC0A9C2D2CEA4EA9942DD1CF6D203321"/>
+                  </w:placeholder>
+                  <w:dataBinding w:prefixMappings="xmlns:ns0='http://schemas.microsoft.com/office/2006/coverPageProps'" w:xpath="/ns0:CoverPageProperties[1]/ns0:PublishDate[1]" w:storeItemID="{55AF091B-3C7A-41E3-B477-F2FDAA23CFDA}"/>
+                  <w:date>
+                    <w:dateFormat w:val="M/d/yyyy"/>
+                    <w:lid w:val="en-US"/>
+                    <w:storeMappedDataAs w:val="dateTime"/>
+                    <w:calendar w:val="gregorian"/>
+                  </w:date>
+                </w:sdtPr>
+                <w:sdtContent>
+                  <w:p>
+                    <w:pPr>
+                      <w:pStyle w:val="NoSpacing"/>
+                      <w:rPr>
+                        <w:color w:val="5B9BD5" w:themeColor="accent1"/>
+                      </w:rPr>
+                    </w:pPr>
+                    <w:r>
+                      <w:rPr>
+                        <w:color w:val="5B9BD5" w:themeColor="accent1"/>
+                      </w:rPr>
+                      <w:t>MS11003</w:t>
+                    </w:r>
+                  </w:p>
+                </w:sdtContent>
+              </w:sdt>
+              <w:p>
+                <w:pPr>
+                  <w:pStyle w:val="NoSpacing"/>
+                  <w:rPr>
+                    <w:color w:val="5B9BD5" w:themeColor="accent1"/>
+                  </w:rPr>
+                </w:pPr>
+              </w:p>
+            </w:tc>
+          </w:tr>
+        </w:tbl>
+        <w:p>
+          <w:pPr>
+            <w:rPr>
+              <w:rFonts w:asciiTheme="majorHAnsi" w:eastAsiaTheme="majorEastAsia" w:hAnsiTheme="majorHAnsi" w:cstheme="majorBidi"/>
+              <w:color w:val="2E74B5" w:themeColor="accent1" w:themeShade="BF"/>
+              <w:sz w:val="32"/>
+              <w:szCs w:val="32"/>
+            </w:rPr>
+          </w:pPr>
+          <w:r>
+            <w:rPr>
+              <w:color w:val="2E74B5" w:themeColor="accent1" w:themeShade="BF"/>
+              <w:sz w:val="32"/>
+              <w:szCs w:val="32"/>
+            </w:rPr>
+            <w:br w:type="page"/>
+          </w:r>
+        </w:p>
+      </w:sdtContent>
+    </w:sdt>
     <w:p>
       <w:pPr>
         <w:pStyle w:val="Title"/>
         <w:jc w:val="both"/>
       </w:pPr>
       <w:r>
-        <w:t>Machine Workshop</w:t>
+        <w:lastRenderedPageBreak/>
+        <w:t xml:space="preserve">Machine </w:t>
+      </w:r>
+      <w:r>
+        <w:t>S</w:t>
+      </w:r>
+      <w:r>
+        <w:t>hop</w:t>
       </w:r>
     </w:p>
     <w:p>
@@ -528,7 +845,13 @@
         <w:t>Tail Stock: It’s a movable casting located opposite the headstock and can slide along the bed to accommodate d</w:t>
       </w:r>
       <w:r>
-        <w:t>ifferent sizes of workpieces. It</w:t>
+        <w:t xml:space="preserve">ifferent sizes of </w:t>
+      </w:r>
+      <w:r>
+        <w:t>work pieces</w:t>
+      </w:r>
+      <w:r>
+        <w:t>. It</w:t>
       </w:r>
       <w:r>
         <w:t>s spindle has an internal taper holding the dead centre.</w:t>
@@ -553,7 +876,10 @@
         <w:jc w:val="both"/>
       </w:pPr>
       <w:r>
-        <w:t>Steel Rule: Made of tampered steel and most common, low-precision linear measuring instruement</w:t>
+        <w:t xml:space="preserve">Steel Rule: Made of tampered steel and most common, low-precision linear measuring </w:t>
+      </w:r>
+      <w:r>
+        <w:t>instrument</w:t>
       </w:r>
     </w:p>
     <w:p>
@@ -565,8 +891,13 @@
         </w:numPr>
         <w:jc w:val="both"/>
       </w:pPr>
-      <w:r>
-        <w:t>Vernier Callipers: A precision instrument used for measuring internal and external diameters of shafts, their thickness etc. The typical least count is 0.02 mm.</w:t>
+      <w:proofErr w:type="spellStart"/>
+      <w:r>
+        <w:t>Vernier</w:t>
+      </w:r>
+      <w:proofErr w:type="spellEnd"/>
+      <w:r>
+        <w:t xml:space="preserve"> Callipers: A precision instrument used for measuring internal and external diameters of shafts, their thickness etc. The typical least count is 0.02 mm.</w:t>
       </w:r>
     </w:p>
     <w:p>
@@ -579,7 +910,29 @@
         <w:jc w:val="both"/>
       </w:pPr>
       <w:r>
-        <w:t>Screw Guage/Micrometer: This too is a precision instrument, used to measure the external diameter/width of a part upto the accuracy of 0.01mm.</w:t>
+        <w:t xml:space="preserve">Screw </w:t>
+      </w:r>
+      <w:r>
+        <w:t>Gauge</w:t>
+      </w:r>
+      <w:r>
+        <w:t>/</w:t>
+      </w:r>
+      <w:proofErr w:type="spellStart"/>
+      <w:r>
+        <w:t>Micrometer</w:t>
+      </w:r>
+      <w:proofErr w:type="spellEnd"/>
+      <w:r>
+        <w:t xml:space="preserve">: This too is a precision instrument, used to measure the external diameter/width of a part </w:t>
+      </w:r>
+      <w:proofErr w:type="spellStart"/>
+      <w:r>
+        <w:t>upto</w:t>
+      </w:r>
+      <w:proofErr w:type="spellEnd"/>
+      <w:r>
+        <w:t xml:space="preserve"> the accuracy of 0.01mm.</w:t>
       </w:r>
     </w:p>
     <w:p>
@@ -653,7 +1006,15 @@
         <w:t xml:space="preserve">Plain Turning: </w:t>
       </w:r>
       <w:r>
-        <w:t xml:space="preserve">From the facing end 105 mm is measured and marked. A cylindrical cut portion of diameter 21.5 mm is thus produced by running the cutter perpendicular to the plane of the job upto the marking. </w:t>
+        <w:t xml:space="preserve">From the facing end 105 mm is measured and marked. A cylindrical cut portion of diameter 21.5 mm is thus produced by running the cutter perpendicular to the plane of the job </w:t>
+      </w:r>
+      <w:proofErr w:type="spellStart"/>
+      <w:r>
+        <w:t>upto</w:t>
+      </w:r>
+      <w:proofErr w:type="spellEnd"/>
+      <w:r>
+        <w:t xml:space="preserve"> the marking. </w:t>
       </w:r>
       <w:r>
         <w:t>The diameter was measured at interval</w:t>
@@ -681,7 +1042,13 @@
         <w:t xml:space="preserve">previously plain turned region. </w:t>
       </w:r>
       <w:r>
-        <w:t>Diameter is checked out using calipers and adjusted.</w:t>
+        <w:t xml:space="preserve">Diameter is checked out using </w:t>
+      </w:r>
+      <w:r>
+        <w:t>callipers</w:t>
+      </w:r>
+      <w:r>
+        <w:t xml:space="preserve"> and adjusted.</w:t>
       </w:r>
     </w:p>
     <w:p>
@@ -694,7 +1061,15 @@
         <w:jc w:val="both"/>
       </w:pPr>
       <w:r>
-        <w:t>Taper Turning: A distance of 13 mm is measured from the other end and marked. The cutter axis is then rotated for 10 degree angle upto the marking, so that when the job rotates, the cutter cuts at an angle of 10 degrees.</w:t>
+        <w:t xml:space="preserve">Taper Turning: A distance of 13 mm is measured from the other end and marked. The cutter axis is then rotated for 10 degree angle </w:t>
+      </w:r>
+      <w:proofErr w:type="spellStart"/>
+      <w:r>
+        <w:t>upto</w:t>
+      </w:r>
+      <w:proofErr w:type="spellEnd"/>
+      <w:r>
+        <w:t xml:space="preserve"> the marking, so that when the job rotates, the cutter cuts at an angle of 10 degrees.</w:t>
       </w:r>
     </w:p>
     <w:p>
@@ -720,7 +1095,13 @@
         <w:jc w:val="both"/>
       </w:pPr>
       <w:r>
-        <w:t>Grooving: The grooving tool is oriented at the job and as the job rotates, the groove is made larger into the epth. The depth of the groove can be increased b</w:t>
+        <w:t xml:space="preserve">Grooving: The grooving tool is oriented at the job and as the job rotates, the groove is made larger into the </w:t>
+      </w:r>
+      <w:r>
+        <w:t>d</w:t>
+      </w:r>
+      <w:r>
+        <w:t>epth. The depth of the groove can be increased b</w:t>
       </w:r>
       <w:r>
         <w:t>y</w:t>
@@ -730,33 +1111,36 @@
       </w:r>
       <w:r>
         <w:t xml:space="preserve"> </w:t>
+      </w:r>
+      <w:r>
+        <w:t>The dimensions were measured before and after.</w:t>
+      </w:r>
+    </w:p>
+    <w:p>
+      <w:pPr>
+        <w:pStyle w:val="Heading1"/>
+        <w:jc w:val="both"/>
+      </w:pPr>
+      <w:r>
+        <w:t>Precautions</w:t>
+      </w:r>
+    </w:p>
+    <w:p>
+      <w:pPr>
+        <w:pStyle w:val="ListParagraph"/>
+        <w:numPr>
+          <w:ilvl w:val="0"/>
+          <w:numId w:val="7"/>
+        </w:numPr>
+        <w:jc w:val="both"/>
+      </w:pPr>
+      <w:r>
+        <w:t>Ensure the dire</w:t>
       </w:r>
       <w:bookmarkStart w:id="0" w:name="_GoBack"/>
       <w:bookmarkEnd w:id="0"/>
       <w:r>
-        <w:t>The dimensions were measured before and after.</w:t>
-      </w:r>
-    </w:p>
-    <w:p>
-      <w:pPr>
-        <w:pStyle w:val="Heading1"/>
-        <w:jc w:val="both"/>
-      </w:pPr>
-      <w:r>
-        <w:t>Precautions</w:t>
-      </w:r>
-    </w:p>
-    <w:p>
-      <w:pPr>
-        <w:pStyle w:val="ListParagraph"/>
-        <w:numPr>
-          <w:ilvl w:val="0"/>
-          <w:numId w:val="7"/>
-        </w:numPr>
-        <w:jc w:val="both"/>
-      </w:pPr>
-      <w:r>
-        <w:t>Ensure the direction of rotation of the mill is correct</w:t>
+        <w:t>ction of rotation of the mill is correct</w:t>
       </w:r>
     </w:p>
     <w:p>
@@ -807,7 +1191,9 @@
     <w:sectPr>
       <w:pgSz w:w="11906" w:h="16838"/>
       <w:pgMar w:top="1440" w:right="1440" w:bottom="1440" w:left="1440" w:header="708" w:footer="708" w:gutter="0"/>
+      <w:pgNumType w:start="0"/>
       <w:cols w:space="708"/>
+      <w:titlePg/>
       <w:docGrid w:linePitch="360"/>
     </w:sectPr>
   </w:body>
@@ -1946,7 +2332,712 @@
       <w:contextualSpacing/>
     </w:pPr>
   </w:style>
+  <w:style w:type="paragraph" w:styleId="NoSpacing">
+    <w:name w:val="No Spacing"/>
+    <w:link w:val="NoSpacingChar"/>
+    <w:uiPriority w:val="1"/>
+    <w:qFormat/>
+    <w:rsid w:val="003737B2"/>
+    <w:pPr>
+      <w:spacing w:after="0" w:line="240" w:lineRule="auto"/>
+    </w:pPr>
+    <w:rPr>
+      <w:rFonts w:eastAsiaTheme="minorEastAsia"/>
+      <w:kern w:val="0"/>
+      <w:lang w:val="en-US"/>
+      <w14:ligatures w14:val="none"/>
+    </w:rPr>
+  </w:style>
+  <w:style w:type="character" w:customStyle="1" w:styleId="NoSpacingChar">
+    <w:name w:val="No Spacing Char"/>
+    <w:basedOn w:val="DefaultParagraphFont"/>
+    <w:link w:val="NoSpacing"/>
+    <w:uiPriority w:val="1"/>
+    <w:rsid w:val="003737B2"/>
+    <w:rPr>
+      <w:rFonts w:eastAsiaTheme="minorEastAsia"/>
+      <w:kern w:val="0"/>
+      <w:lang w:val="en-US"/>
+      <w14:ligatures w14:val="none"/>
+    </w:rPr>
+  </w:style>
 </w:styles>
+</file>
+
+<file path=word/glossary/document.xml><?xml version="1.0" encoding="utf-8"?>
+<w:glossaryDocument xmlns:wpc="http://schemas.microsoft.com/office/word/2010/wordprocessingCanvas" xmlns:mc="http://schemas.openxmlformats.org/markup-compatibility/2006" xmlns:o="urn:schemas-microsoft-com:office:office" xmlns:r="http://schemas.openxmlformats.org/officeDocument/2006/relationships" xmlns:m="http://schemas.openxmlformats.org/officeDocument/2006/math" xmlns:v="urn:schemas-microsoft-com:vml" xmlns:wp14="http://schemas.microsoft.com/office/word/2010/wordprocessingDrawing" xmlns:wp="http://schemas.openxmlformats.org/drawingml/2006/wordprocessingDrawing" xmlns:w10="urn:schemas-microsoft-com:office:word" xmlns:w="http://schemas.openxmlformats.org/wordprocessingml/2006/main" xmlns:w14="http://schemas.microsoft.com/office/word/2010/wordml" xmlns:w15="http://schemas.microsoft.com/office/word/2012/wordml" xmlns:wpg="http://schemas.microsoft.com/office/word/2010/wordprocessingGroup" xmlns:wpi="http://schemas.microsoft.com/office/word/2010/wordprocessingInk" xmlns:wne="http://schemas.microsoft.com/office/word/2006/wordml" xmlns:wps="http://schemas.microsoft.com/office/word/2010/wordprocessingShape" mc:Ignorable="w14 w15 wp14">
+  <w:docParts>
+    <w:docPart>
+      <w:docPartPr>
+        <w:name w:val="11A9266D32AD4E958EC4D7D962C165B0"/>
+        <w:category>
+          <w:name w:val="General"/>
+          <w:gallery w:val="placeholder"/>
+        </w:category>
+        <w:types>
+          <w:type w:val="bbPlcHdr"/>
+        </w:types>
+        <w:behaviors>
+          <w:behavior w:val="content"/>
+        </w:behaviors>
+        <w:guid w:val="{6A15584F-8255-40DA-B0C7-0AE7BC5F8768}"/>
+      </w:docPartPr>
+      <w:docPartBody>
+        <w:p>
+          <w:pPr>
+            <w:pStyle w:val="11A9266D32AD4E958EC4D7D962C165B0"/>
+          </w:pPr>
+          <w:r>
+            <w:rPr>
+              <w:color w:val="2E74B5" w:themeColor="accent1" w:themeShade="BF"/>
+              <w:sz w:val="24"/>
+            </w:rPr>
+            <w:t>[Company name]</w:t>
+          </w:r>
+        </w:p>
+      </w:docPartBody>
+    </w:docPart>
+    <w:docPart>
+      <w:docPartPr>
+        <w:name w:val="118E232AAB7A45519EF2B6F18D6018D0"/>
+        <w:category>
+          <w:name w:val="General"/>
+          <w:gallery w:val="placeholder"/>
+        </w:category>
+        <w:types>
+          <w:type w:val="bbPlcHdr"/>
+        </w:types>
+        <w:behaviors>
+          <w:behavior w:val="content"/>
+        </w:behaviors>
+        <w:guid w:val="{91DA313F-3770-4B4A-80A1-9738778487CA}"/>
+      </w:docPartPr>
+      <w:docPartBody>
+        <w:p>
+          <w:pPr>
+            <w:pStyle w:val="118E232AAB7A45519EF2B6F18D6018D0"/>
+          </w:pPr>
+          <w:r>
+            <w:rPr>
+              <w:rFonts w:asciiTheme="majorHAnsi" w:eastAsiaTheme="majorEastAsia" w:hAnsiTheme="majorHAnsi" w:cstheme="majorBidi"/>
+              <w:color w:val="5B9BD5" w:themeColor="accent1"/>
+              <w:sz w:val="88"/>
+              <w:szCs w:val="88"/>
+            </w:rPr>
+            <w:t>[Document title]</w:t>
+          </w:r>
+        </w:p>
+      </w:docPartBody>
+    </w:docPart>
+    <w:docPart>
+      <w:docPartPr>
+        <w:name w:val="5DD995836BFF4961A657A3F0C2084A81"/>
+        <w:category>
+          <w:name w:val="General"/>
+          <w:gallery w:val="placeholder"/>
+        </w:category>
+        <w:types>
+          <w:type w:val="bbPlcHdr"/>
+        </w:types>
+        <w:behaviors>
+          <w:behavior w:val="content"/>
+        </w:behaviors>
+        <w:guid w:val="{AF04B20C-AE7A-480B-B59A-3D4A815651DF}"/>
+      </w:docPartPr>
+      <w:docPartBody>
+        <w:p>
+          <w:pPr>
+            <w:pStyle w:val="5DD995836BFF4961A657A3F0C2084A81"/>
+          </w:pPr>
+          <w:r>
+            <w:rPr>
+              <w:rFonts w:asciiTheme="majorHAnsi" w:eastAsiaTheme="majorEastAsia" w:hAnsiTheme="majorHAnsi" w:cstheme="majorBidi"/>
+              <w:color w:val="2E74B5" w:themeColor="accent1" w:themeShade="BF"/>
+              <w:sz w:val="24"/>
+            </w:rPr>
+            <w:t>[Document subtitle]</w:t>
+          </w:r>
+        </w:p>
+      </w:docPartBody>
+    </w:docPart>
+    <w:docPart>
+      <w:docPartPr>
+        <w:name w:val="FFCCF781EE0F4A4C99C462564F3E5CEB"/>
+        <w:category>
+          <w:name w:val="General"/>
+          <w:gallery w:val="placeholder"/>
+        </w:category>
+        <w:types>
+          <w:type w:val="bbPlcHdr"/>
+        </w:types>
+        <w:behaviors>
+          <w:behavior w:val="content"/>
+        </w:behaviors>
+        <w:guid w:val="{F2329C8A-A9F9-4125-9590-01E6F19DD650}"/>
+      </w:docPartPr>
+      <w:docPartBody>
+        <w:p>
+          <w:pPr>
+            <w:pStyle w:val="FFCCF781EE0F4A4C99C462564F3E5CEB"/>
+          </w:pPr>
+          <w:r>
+            <w:rPr>
+              <w:color w:val="5B9BD5" w:themeColor="accent1"/>
+            </w:rPr>
+            <w:t>[Author name]</w:t>
+          </w:r>
+        </w:p>
+      </w:docPartBody>
+    </w:docPart>
+    <w:docPart>
+      <w:docPartPr>
+        <w:name w:val="EC0A9C2D2CEA4EA9942DD1CF6D203321"/>
+        <w:category>
+          <w:name w:val="General"/>
+          <w:gallery w:val="placeholder"/>
+        </w:category>
+        <w:types>
+          <w:type w:val="bbPlcHdr"/>
+        </w:types>
+        <w:behaviors>
+          <w:behavior w:val="content"/>
+        </w:behaviors>
+        <w:guid w:val="{D535D847-18D1-4C37-A5AD-47953EFFCB0C}"/>
+      </w:docPartPr>
+      <w:docPartBody>
+        <w:p>
+          <w:pPr>
+            <w:pStyle w:val="EC0A9C2D2CEA4EA9942DD1CF6D203321"/>
+          </w:pPr>
+          <w:r>
+            <w:rPr>
+              <w:color w:val="5B9BD5" w:themeColor="accent1"/>
+            </w:rPr>
+            <w:t>[Date]</w:t>
+          </w:r>
+        </w:p>
+      </w:docPartBody>
+    </w:docPart>
+  </w:docParts>
+</w:glossaryDocument>
+</file>
+
+<file path=word/glossary/fontTable.xml><?xml version="1.0" encoding="utf-8"?>
+<w:fonts xmlns:mc="http://schemas.openxmlformats.org/markup-compatibility/2006" xmlns:r="http://schemas.openxmlformats.org/officeDocument/2006/relationships" xmlns:w="http://schemas.openxmlformats.org/wordprocessingml/2006/main" xmlns:w14="http://schemas.microsoft.com/office/word/2010/wordml" xmlns:w15="http://schemas.microsoft.com/office/word/2012/wordml" mc:Ignorable="w14 w15">
+  <w:font w:name="Times New Roman">
+    <w:panose1 w:val="02020603050405020304"/>
+    <w:charset w:val="00"/>
+    <w:family w:val="roman"/>
+    <w:pitch w:val="variable"/>
+    <w:sig w:usb0="E0002AFF" w:usb1="C0007841" w:usb2="00000009" w:usb3="00000000" w:csb0="000001FF" w:csb1="00000000"/>
+  </w:font>
+  <w:font w:name="Calibri">
+    <w:panose1 w:val="020F0502020204030204"/>
+    <w:charset w:val="00"/>
+    <w:family w:val="swiss"/>
+    <w:pitch w:val="variable"/>
+    <w:sig w:usb0="E10002FF" w:usb1="4000ACFF" w:usb2="00000009" w:usb3="00000000" w:csb0="0000019F" w:csb1="00000000"/>
+  </w:font>
+  <w:font w:name="Calibri Light">
+    <w:panose1 w:val="020F0302020204030204"/>
+    <w:charset w:val="00"/>
+    <w:family w:val="swiss"/>
+    <w:pitch w:val="variable"/>
+    <w:sig w:usb0="A00002EF" w:usb1="4000207B" w:usb2="00000000" w:usb3="00000000" w:csb0="0000009F" w:csb1="00000000"/>
+  </w:font>
+</w:fonts>
+</file>
+
+<file path=word/glossary/settings.xml><?xml version="1.0" encoding="utf-8"?>
+<w:settings xmlns:mc="http://schemas.openxmlformats.org/markup-compatibility/2006" xmlns:o="urn:schemas-microsoft-com:office:office" xmlns:r="http://schemas.openxmlformats.org/officeDocument/2006/relationships" xmlns:m="http://schemas.openxmlformats.org/officeDocument/2006/math" xmlns:v="urn:schemas-microsoft-com:vml" xmlns:w10="urn:schemas-microsoft-com:office:word" xmlns:w="http://schemas.openxmlformats.org/wordprocessingml/2006/main" xmlns:w14="http://schemas.microsoft.com/office/word/2010/wordml" xmlns:w15="http://schemas.microsoft.com/office/word/2012/wordml" xmlns:sl="http://schemas.openxmlformats.org/schemaLibrary/2006/main" mc:Ignorable="w14 w15">
+  <w:view w:val="normal"/>
+  <w:defaultTabStop w:val="720"/>
+  <w:characterSpacingControl w:val="doNotCompress"/>
+  <w:compat>
+    <w:useFELayout/>
+    <w:compatSetting w:name="compatibilityMode" w:uri="http://schemas.microsoft.com/office/word" w:val="15"/>
+    <w:compatSetting w:name="overrideTableStyleFontSizeAndJustification" w:uri="http://schemas.microsoft.com/office/word" w:val="1"/>
+    <w:compatSetting w:name="enableOpenTypeFeatures" w:uri="http://schemas.microsoft.com/office/word" w:val="1"/>
+    <w:compatSetting w:name="doNotFlipMirrorIndents" w:uri="http://schemas.microsoft.com/office/word" w:val="1"/>
+    <w:compatSetting w:name="differentiateMultirowTableHeaders" w:uri="http://schemas.microsoft.com/office/word" w:val="1"/>
+  </w:compat>
+  <w:rsids>
+    <w:rsidRoot w:val="000F58DE"/>
+    <w:rsid w:val="000F58DE"/>
+    <w:rsid w:val="00B65C17"/>
+  </w:rsids>
+  <m:mathPr>
+    <m:mathFont m:val="Cambria Math"/>
+    <m:brkBin m:val="before"/>
+    <m:brkBinSub m:val="--"/>
+    <m:smallFrac m:val="0"/>
+    <m:dispDef/>
+    <m:lMargin m:val="0"/>
+    <m:rMargin m:val="0"/>
+    <m:defJc m:val="centerGroup"/>
+    <m:wrapIndent m:val="1440"/>
+    <m:intLim m:val="subSup"/>
+    <m:naryLim m:val="undOvr"/>
+  </m:mathPr>
+  <w:themeFontLang w:val="en-GB"/>
+  <w:clrSchemeMapping w:bg1="light1" w:t1="dark1" w:bg2="light2" w:t2="dark2" w:accent1="accent1" w:accent2="accent2" w:accent3="accent3" w:accent4="accent4" w:accent5="accent5" w:accent6="accent6" w:hyperlink="hyperlink" w:followedHyperlink="followedHyperlink"/>
+  <w:decimalSymbol w:val="."/>
+  <w:listSeparator w:val=","/>
+  <w15:chartTrackingRefBased/>
+</w:settings>
+</file>
+
+<file path=word/glossary/styles.xml><?xml version="1.0" encoding="utf-8"?>
+<w:styles xmlns:mc="http://schemas.openxmlformats.org/markup-compatibility/2006" xmlns:r="http://schemas.openxmlformats.org/officeDocument/2006/relationships" xmlns:w="http://schemas.openxmlformats.org/wordprocessingml/2006/main" xmlns:w14="http://schemas.microsoft.com/office/word/2010/wordml" xmlns:w15="http://schemas.microsoft.com/office/word/2012/wordml" mc:Ignorable="w14 w15">
+  <w:docDefaults>
+    <w:rPrDefault>
+      <w:rPr>
+        <w:rFonts w:asciiTheme="minorHAnsi" w:eastAsiaTheme="minorEastAsia" w:hAnsiTheme="minorHAnsi" w:cstheme="minorBidi"/>
+        <w:kern w:val="2"/>
+        <w:sz w:val="22"/>
+        <w:szCs w:val="22"/>
+        <w:lang w:val="en-GB" w:eastAsia="en-GB" w:bidi="ar-SA"/>
+        <w14:ligatures w14:val="standard"/>
+      </w:rPr>
+    </w:rPrDefault>
+    <w:pPrDefault>
+      <w:pPr>
+        <w:spacing w:after="160" w:line="259" w:lineRule="auto"/>
+      </w:pPr>
+    </w:pPrDefault>
+  </w:docDefaults>
+  <w:latentStyles w:defLockedState="0" w:defUIPriority="99" w:defSemiHidden="0" w:defUnhideWhenUsed="0" w:defQFormat="0" w:count="371">
+    <w:lsdException w:name="Normal" w:uiPriority="0" w:qFormat="1"/>
+    <w:lsdException w:name="heading 1" w:uiPriority="9" w:qFormat="1"/>
+    <w:lsdException w:name="heading 2" w:semiHidden="1" w:uiPriority="9" w:unhideWhenUsed="1" w:qFormat="1"/>
+    <w:lsdException w:name="heading 3" w:semiHidden="1" w:uiPriority="9" w:unhideWhenUsed="1" w:qFormat="1"/>
+    <w:lsdException w:name="heading 4" w:semiHidden="1" w:uiPriority="9" w:unhideWhenUsed="1" w:qFormat="1"/>
+    <w:lsdException w:name="heading 5" w:semiHidden="1" w:uiPriority="9" w:unhideWhenUsed="1" w:qFormat="1"/>
+    <w:lsdException w:name="heading 6" w:semiHidden="1" w:uiPriority="9" w:unhideWhenUsed="1" w:qFormat="1"/>
+    <w:lsdException w:name="heading 7" w:semiHidden="1" w:uiPriority="9" w:unhideWhenUsed="1" w:qFormat="1"/>
+    <w:lsdException w:name="heading 8" w:semiHidden="1" w:uiPriority="9" w:unhideWhenUsed="1" w:qFormat="1"/>
+    <w:lsdException w:name="heading 9" w:semiHidden="1" w:uiPriority="9" w:unhideWhenUsed="1" w:qFormat="1"/>
+    <w:lsdException w:name="index 1" w:semiHidden="1" w:unhideWhenUsed="1"/>
+    <w:lsdException w:name="index 2" w:semiHidden="1" w:unhideWhenUsed="1"/>
+    <w:lsdException w:name="index 3" w:semiHidden="1" w:unhideWhenUsed="1"/>
+    <w:lsdException w:name="index 4" w:semiHidden="1" w:unhideWhenUsed="1"/>
+    <w:lsdException w:name="index 5" w:semiHidden="1" w:unhideWhenUsed="1"/>
+    <w:lsdException w:name="index 6" w:semiHidden="1" w:unhideWhenUsed="1"/>
+    <w:lsdException w:name="index 7" w:semiHidden="1" w:unhideWhenUsed="1"/>
+    <w:lsdException w:name="index 8" w:semiHidden="1" w:unhideWhenUsed="1"/>
+    <w:lsdException w:name="index 9" w:semiHidden="1" w:unhideWhenUsed="1"/>
+    <w:lsdException w:name="toc 1" w:semiHidden="1" w:uiPriority="39" w:unhideWhenUsed="1"/>
+    <w:lsdException w:name="toc 2" w:semiHidden="1" w:uiPriority="39" w:unhideWhenUsed="1"/>
+    <w:lsdException w:name="toc 3" w:semiHidden="1" w:uiPriority="39" w:unhideWhenUsed="1"/>
+    <w:lsdException w:name="toc 4" w:semiHidden="1" w:uiPriority="39" w:unhideWhenUsed="1"/>
+    <w:lsdException w:name="toc 5" w:semiHidden="1" w:uiPriority="39" w:unhideWhenUsed="1"/>
+    <w:lsdException w:name="toc 6" w:semiHidden="1" w:uiPriority="39" w:unhideWhenUsed="1"/>
+    <w:lsdException w:name="toc 7" w:semiHidden="1" w:uiPriority="39" w:unhideWhenUsed="1"/>
+    <w:lsdException w:name="toc 8" w:semiHidden="1" w:uiPriority="39" w:unhideWhenUsed="1"/>
+    <w:lsdException w:name="toc 9" w:semiHidden="1" w:uiPriority="39" w:unhideWhenUsed="1"/>
+    <w:lsdException w:name="Normal Indent" w:semiHidden="1" w:unhideWhenUsed="1"/>
+    <w:lsdException w:name="footnote text" w:semiHidden="1" w:unhideWhenUsed="1"/>
+    <w:lsdException w:name="annotation text" w:semiHidden="1" w:unhideWhenUsed="1"/>
+    <w:lsdException w:name="header" w:semiHidden="1" w:unhideWhenUsed="1"/>
+    <w:lsdException w:name="footer" w:semiHidden="1" w:unhideWhenUsed="1"/>
+    <w:lsdException w:name="index heading" w:semiHidden="1" w:unhideWhenUsed="1"/>
+    <w:lsdException w:name="caption" w:semiHidden="1" w:uiPriority="35" w:unhideWhenUsed="1" w:qFormat="1"/>
+    <w:lsdException w:name="table of figures" w:semiHidden="1" w:unhideWhenUsed="1"/>
+    <w:lsdException w:name="envelope address" w:semiHidden="1" w:unhideWhenUsed="1"/>
+    <w:lsdException w:name="envelope return" w:semiHidden="1" w:unhideWhenUsed="1"/>
+    <w:lsdException w:name="footnote reference" w:semiHidden="1" w:unhideWhenUsed="1"/>
+    <w:lsdException w:name="annotation reference" w:semiHidden="1" w:unhideWhenUsed="1"/>
+    <w:lsdException w:name="line number" w:semiHidden="1" w:unhideWhenUsed="1"/>
+    <w:lsdException w:name="page number" w:semiHidden="1" w:unhideWhenUsed="1"/>
+    <w:lsdException w:name="endnote reference" w:semiHidden="1" w:unhideWhenUsed="1"/>
+    <w:lsdException w:name="endnote text" w:semiHidden="1" w:unhideWhenUsed="1"/>
+    <w:lsdException w:name="table of authorities" w:semiHidden="1" w:unhideWhenUsed="1"/>
+    <w:lsdException w:name="macro" w:semiHidden="1" w:unhideWhenUsed="1"/>
+    <w:lsdException w:name="toa heading" w:semiHidden="1" w:unhideWhenUsed="1"/>
+    <w:lsdException w:name="List" w:semiHidden="1" w:unhideWhenUsed="1"/>
+    <w:lsdException w:name="List Bullet" w:semiHidden="1" w:unhideWhenUsed="1"/>
+    <w:lsdException w:name="List Number" w:semiHidden="1" w:unhideWhenUsed="1"/>
+    <w:lsdException w:name="List 2" w:semiHidden="1" w:unhideWhenUsed="1"/>
+    <w:lsdException w:name="List 3" w:semiHidden="1" w:unhideWhenUsed="1"/>
+    <w:lsdException w:name="List 4" w:semiHidden="1" w:unhideWhenUsed="1"/>
+    <w:lsdException w:name="List 5" w:semiHidden="1" w:unhideWhenUsed="1"/>
+    <w:lsdException w:name="List Bullet 2" w:semiHidden="1" w:unhideWhenUsed="1"/>
+    <w:lsdException w:name="List Bullet 3" w:semiHidden="1" w:unhideWhenUsed="1"/>
+    <w:lsdException w:name="List Bullet 4" w:semiHidden="1" w:unhideWhenUsed="1"/>
+    <w:lsdException w:name="List Bullet 5" w:semiHidden="1" w:unhideWhenUsed="1"/>
+    <w:lsdException w:name="List Number 2" w:semiHidden="1" w:unhideWhenUsed="1"/>
+    <w:lsdException w:name="List Number 3" w:semiHidden="1" w:unhideWhenUsed="1"/>
+    <w:lsdException w:name="List Number 4" w:semiHidden="1" w:unhideWhenUsed="1"/>
+    <w:lsdException w:name="List Number 5" w:semiHidden="1" w:unhideWhenUsed="1"/>
+    <w:lsdException w:name="Title" w:uiPriority="10" w:qFormat="1"/>
+    <w:lsdException w:name="Closing" w:semiHidden="1" w:unhideWhenUsed="1"/>
+    <w:lsdException w:name="Signature" w:semiHidden="1" w:unhideWhenUsed="1"/>
+    <w:lsdException w:name="Default Paragraph Font" w:semiHidden="1" w:uiPriority="1" w:unhideWhenUsed="1"/>
+    <w:lsdException w:name="Body Text" w:semiHidden="1" w:unhideWhenUsed="1"/>
+    <w:lsdException w:name="Body Text Indent" w:semiHidden="1" w:unhideWhenUsed="1"/>
+    <w:lsdException w:name="List Continue" w:semiHidden="1" w:unhideWhenUsed="1"/>
+    <w:lsdException w:name="List Continue 2" w:semiHidden="1" w:unhideWhenUsed="1"/>
+    <w:lsdException w:name="List Continue 3" w:semiHidden="1" w:unhideWhenUsed="1"/>
+    <w:lsdException w:name="List Continue 4" w:semiHidden="1" w:unhideWhenUsed="1"/>
+    <w:lsdException w:name="List Continue 5" w:semiHidden="1" w:unhideWhenUsed="1"/>
+    <w:lsdException w:name="Message Header" w:semiHidden="1" w:unhideWhenUsed="1"/>
+    <w:lsdException w:name="Subtitle" w:uiPriority="11" w:qFormat="1"/>
+    <w:lsdException w:name="Salutation" w:semiHidden="1" w:unhideWhenUsed="1"/>
+    <w:lsdException w:name="Date" w:semiHidden="1" w:unhideWhenUsed="1"/>
+    <w:lsdException w:name="Body Text First Indent" w:semiHidden="1" w:unhideWhenUsed="1"/>
+    <w:lsdException w:name="Body Text First Indent 2" w:semiHidden="1" w:unhideWhenUsed="1"/>
+    <w:lsdException w:name="Note Heading" w:semiHidden="1" w:unhideWhenUsed="1"/>
+    <w:lsdException w:name="Body Text 2" w:semiHidden="1" w:unhideWhenUsed="1"/>
+    <w:lsdException w:name="Body Text 3" w:semiHidden="1" w:unhideWhenUsed="1"/>
+    <w:lsdException w:name="Body Text Indent 2" w:semiHidden="1" w:unhideWhenUsed="1"/>
+    <w:lsdException w:name="Body Text Indent 3" w:semiHidden="1" w:unhideWhenUsed="1"/>
+    <w:lsdException w:name="Block Text" w:semiHidden="1" w:unhideWhenUsed="1"/>
+    <w:lsdException w:name="Hyperlink" w:semiHidden="1" w:unhideWhenUsed="1"/>
+    <w:lsdException w:name="FollowedHyperlink" w:semiHidden="1" w:unhideWhenUsed="1"/>
+    <w:lsdException w:name="Strong" w:uiPriority="22" w:qFormat="1"/>
+    <w:lsdException w:name="Emphasis" w:uiPriority="20" w:qFormat="1"/>
+    <w:lsdException w:name="Document Map" w:semiHidden="1" w:unhideWhenUsed="1"/>
+    <w:lsdException w:name="Plain Text" w:semiHidden="1" w:unhideWhenUsed="1"/>
+    <w:lsdException w:name="E-mail Signature" w:semiHidden="1" w:unhideWhenUsed="1"/>
+    <w:lsdException w:name="HTML Top of Form" w:semiHidden="1" w:unhideWhenUsed="1"/>
+    <w:lsdException w:name="HTML Bottom of Form" w:semiHidden="1" w:unhideWhenUsed="1"/>
+    <w:lsdException w:name="Normal (Web)" w:semiHidden="1" w:unhideWhenUsed="1"/>
+    <w:lsdException w:name="HTML Acronym" w:semiHidden="1" w:unhideWhenUsed="1"/>
+    <w:lsdException w:name="HTML Address" w:semiHidden="1" w:unhideWhenUsed="1"/>
+    <w:lsdException w:name="HTML Cite" w:semiHidden="1" w:unhideWhenUsed="1"/>
+    <w:lsdException w:name="HTML Code" w:semiHidden="1" w:unhideWhenUsed="1"/>
+    <w:lsdException w:name="HTML Definition" w:semiHidden="1" w:unhideWhenUsed="1"/>
+    <w:lsdException w:name="HTML Keyboard" w:semiHidden="1" w:unhideWhenUsed="1"/>
+    <w:lsdException w:name="HTML Preformatted" w:semiHidden="1" w:unhideWhenUsed="1"/>
+    <w:lsdException w:name="HTML Sample" w:semiHidden="1" w:unhideWhenUsed="1"/>
+    <w:lsdException w:name="HTML Typewriter" w:semiHidden="1" w:unhideWhenUsed="1"/>
+    <w:lsdException w:name="HTML Variable" w:semiHidden="1" w:unhideWhenUsed="1"/>
+    <w:lsdException w:name="Normal Table" w:semiHidden="1" w:unhideWhenUsed="1"/>
+    <w:lsdException w:name="annotation subject" w:semiHidden="1" w:unhideWhenUsed="1"/>
+    <w:lsdException w:name="No List" w:semiHidden="1" w:unhideWhenUsed="1"/>
+    <w:lsdException w:name="Outline List 1" w:semiHidden="1" w:unhideWhenUsed="1"/>
+    <w:lsdException w:name="Outline List 2" w:semiHidden="1" w:unhideWhenUsed="1"/>
+    <w:lsdException w:name="Outline List 3" w:semiHidden="1" w:unhideWhenUsed="1"/>
+    <w:lsdException w:name="Table Simple 1" w:semiHidden="1" w:unhideWhenUsed="1"/>
+    <w:lsdException w:name="Table Simple 2" w:semiHidden="1" w:unhideWhenUsed="1"/>
+    <w:lsdException w:name="Table Simple 3" w:semiHidden="1" w:unhideWhenUsed="1"/>
+    <w:lsdException w:name="Table Classic 1" w:semiHidden="1" w:unhideWhenUsed="1"/>
+    <w:lsdException w:name="Table Classic 2" w:semiHidden="1" w:unhideWhenUsed="1"/>
+    <w:lsdException w:name="Table Classic 3" w:semiHidden="1" w:unhideWhenUsed="1"/>
+    <w:lsdException w:name="Table Classic 4" w:semiHidden="1" w:unhideWhenUsed="1"/>
+    <w:lsdException w:name="Table Colorful 1" w:semiHidden="1" w:unhideWhenUsed="1"/>
+    <w:lsdException w:name="Table Colorful 2" w:semiHidden="1" w:unhideWhenUsed="1"/>
+    <w:lsdException w:name="Table Colorful 3" w:semiHidden="1" w:unhideWhenUsed="1"/>
+    <w:lsdException w:name="Table Columns 1" w:semiHidden="1" w:unhideWhenUsed="1"/>
+    <w:lsdException w:name="Table Columns 2" w:semiHidden="1" w:unhideWhenUsed="1"/>
+    <w:lsdException w:name="Table Columns 3" w:semiHidden="1" w:unhideWhenUsed="1"/>
+    <w:lsdException w:name="Table Columns 4" w:semiHidden="1" w:unhideWhenUsed="1"/>
+    <w:lsdException w:name="Table Columns 5" w:semiHidden="1" w:unhideWhenUsed="1"/>
+    <w:lsdException w:name="Table Grid 1" w:semiHidden="1" w:unhideWhenUsed="1"/>
+    <w:lsdException w:name="Table Grid 2" w:semiHidden="1" w:unhideWhenUsed="1"/>
+    <w:lsdException w:name="Table Grid 3" w:semiHidden="1" w:unhideWhenUsed="1"/>
+    <w:lsdException w:name="Table Grid 4" w:semiHidden="1" w:unhideWhenUsed="1"/>
+    <w:lsdException w:name="Table Grid 5" w:semiHidden="1" w:unhideWhenUsed="1"/>
+    <w:lsdException w:name="Table Grid 6" w:semiHidden="1" w:unhideWhenUsed="1"/>
+    <w:lsdException w:name="Table Grid 7" w:semiHidden="1" w:unhideWhenUsed="1"/>
+    <w:lsdException w:name="Table Grid 8" w:semiHidden="1" w:unhideWhenUsed="1"/>
+    <w:lsdException w:name="Table List 1" w:semiHidden="1" w:unhideWhenUsed="1"/>
+    <w:lsdException w:name="Table List 2" w:semiHidden="1" w:unhideWhenUsed="1"/>
+    <w:lsdException w:name="Table List 3" w:semiHidden="1" w:unhideWhenUsed="1"/>
+    <w:lsdException w:name="Table List 4" w:semiHidden="1" w:unhideWhenUsed="1"/>
+    <w:lsdException w:name="Table List 5" w:semiHidden="1" w:unhideWhenUsed="1"/>
+    <w:lsdException w:name="Table List 6" w:semiHidden="1" w:unhideWhenUsed="1"/>
+    <w:lsdException w:name="Table List 7" w:semiHidden="1" w:unhideWhenUsed="1"/>
+    <w:lsdException w:name="Table List 8" w:semiHidden="1" w:unhideWhenUsed="1"/>
+    <w:lsdException w:name="Table 3D effects 1" w:semiHidden="1" w:unhideWhenUsed="1"/>
+    <w:lsdException w:name="Table 3D effects 2" w:semiHidden="1" w:unhideWhenUsed="1"/>
+    <w:lsdException w:name="Table 3D effects 3" w:semiHidden="1" w:unhideWhenUsed="1"/>
+    <w:lsdException w:name="Table Contemporary" w:semiHidden="1" w:unhideWhenUsed="1"/>
+    <w:lsdException w:name="Table Elegant" w:semiHidden="1" w:unhideWhenUsed="1"/>
+    <w:lsdException w:name="Table Professional" w:semiHidden="1" w:unhideWhenUsed="1"/>
+    <w:lsdException w:name="Table Subtle 1" w:semiHidden="1" w:unhideWhenUsed="1"/>
+    <w:lsdException w:name="Table Subtle 2" w:semiHidden="1" w:unhideWhenUsed="1"/>
+    <w:lsdException w:name="Table Web 1" w:semiHidden="1" w:unhideWhenUsed="1"/>
+    <w:lsdException w:name="Table Web 2" w:semiHidden="1" w:unhideWhenUsed="1"/>
+    <w:lsdException w:name="Table Web 3" w:semiHidden="1" w:unhideWhenUsed="1"/>
+    <w:lsdException w:name="Balloon Text" w:semiHidden="1" w:unhideWhenUsed="1"/>
+    <w:lsdException w:name="Table Grid" w:uiPriority="39"/>
+    <w:lsdException w:name="Table Theme" w:semiHidden="1" w:unhideWhenUsed="1"/>
+    <w:lsdException w:name="Placeholder Text" w:semiHidden="1"/>
+    <w:lsdException w:name="No Spacing" w:uiPriority="1" w:qFormat="1"/>
+    <w:lsdException w:name="Light Shading" w:uiPriority="60"/>
+    <w:lsdException w:name="Light List" w:uiPriority="61"/>
+    <w:lsdException w:name="Light Grid" w:uiPriority="62"/>
+    <w:lsdException w:name="Medium Shading 1" w:uiPriority="63"/>
+    <w:lsdException w:name="Medium Shading 2" w:uiPriority="64"/>
+    <w:lsdException w:name="Medium List 1" w:uiPriority="65"/>
+    <w:lsdException w:name="Medium List 2" w:uiPriority="66"/>
+    <w:lsdException w:name="Medium Grid 1" w:uiPriority="67"/>
+    <w:lsdException w:name="Medium Grid 2" w:uiPriority="68"/>
+    <w:lsdException w:name="Medium Grid 3" w:uiPriority="69"/>
+    <w:lsdException w:name="Dark List" w:uiPriority="70"/>
+    <w:lsdException w:name="Colorful Shading" w:uiPriority="71"/>
+    <w:lsdException w:name="Colorful List" w:uiPriority="72"/>
+    <w:lsdException w:name="Colorful Grid" w:uiPriority="73"/>
+    <w:lsdException w:name="Light Shading Accent 1" w:uiPriority="60"/>
+    <w:lsdException w:name="Light List Accent 1" w:uiPriority="61"/>
+    <w:lsdException w:name="Light Grid Accent 1" w:uiPriority="62"/>
+    <w:lsdException w:name="Medium Shading 1 Accent 1" w:uiPriority="63"/>
+    <w:lsdException w:name="Medium Shading 2 Accent 1" w:uiPriority="64"/>
+    <w:lsdException w:name="Medium List 1 Accent 1" w:uiPriority="65"/>
+    <w:lsdException w:name="Revision" w:semiHidden="1"/>
+    <w:lsdException w:name="List Paragraph" w:uiPriority="34" w:qFormat="1"/>
+    <w:lsdException w:name="Quote" w:uiPriority="29" w:qFormat="1"/>
+    <w:lsdException w:name="Intense Quote" w:uiPriority="30" w:qFormat="1"/>
+    <w:lsdException w:name="Medium List 2 Accent 1" w:uiPriority="66"/>
+    <w:lsdException w:name="Medium Grid 1 Accent 1" w:uiPriority="67"/>
+    <w:lsdException w:name="Medium Grid 2 Accent 1" w:uiPriority="68"/>
+    <w:lsdException w:name="Medium Grid 3 Accent 1" w:uiPriority="69"/>
+    <w:lsdException w:name="Dark List Accent 1" w:uiPriority="70"/>
+    <w:lsdException w:name="Colorful Shading Accent 1" w:uiPriority="71"/>
+    <w:lsdException w:name="Colorful List Accent 1" w:uiPriority="72"/>
+    <w:lsdException w:name="Colorful Grid Accent 1" w:uiPriority="73"/>
+    <w:lsdException w:name="Light Shading Accent 2" w:uiPriority="60"/>
+    <w:lsdException w:name="Light List Accent 2" w:uiPriority="61"/>
+    <w:lsdException w:name="Light Grid Accent 2" w:uiPriority="62"/>
+    <w:lsdException w:name="Medium Shading 1 Accent 2" w:uiPriority="63"/>
+    <w:lsdException w:name="Medium Shading 2 Accent 2" w:uiPriority="64"/>
+    <w:lsdException w:name="Medium List 1 Accent 2" w:uiPriority="65"/>
+    <w:lsdException w:name="Medium List 2 Accent 2" w:uiPriority="66"/>
+    <w:lsdException w:name="Medium Grid 1 Accent 2" w:uiPriority="67"/>
+    <w:lsdException w:name="Medium Grid 2 Accent 2" w:uiPriority="68"/>
+    <w:lsdException w:name="Medium Grid 3 Accent 2" w:uiPriority="69"/>
+    <w:lsdException w:name="Dark List Accent 2" w:uiPriority="70"/>
+    <w:lsdException w:name="Colorful Shading Accent 2" w:uiPriority="71"/>
+    <w:lsdException w:name="Colorful List Accent 2" w:uiPriority="72"/>
+    <w:lsdException w:name="Colorful Grid Accent 2" w:uiPriority="73"/>
+    <w:lsdException w:name="Light Shading Accent 3" w:uiPriority="60"/>
+    <w:lsdException w:name="Light List Accent 3" w:uiPriority="61"/>
+    <w:lsdException w:name="Light Grid Accent 3" w:uiPriority="62"/>
+    <w:lsdException w:name="Medium Shading 1 Accent 3" w:uiPriority="63"/>
+    <w:lsdException w:name="Medium Shading 2 Accent 3" w:uiPriority="64"/>
+    <w:lsdException w:name="Medium List 1 Accent 3" w:uiPriority="65"/>
+    <w:lsdException w:name="Medium List 2 Accent 3" w:uiPriority="66"/>
+    <w:lsdException w:name="Medium Grid 1 Accent 3" w:uiPriority="67"/>
+    <w:lsdException w:name="Medium Grid 2 Accent 3" w:uiPriority="68"/>
+    <w:lsdException w:name="Medium Grid 3 Accent 3" w:uiPriority="69"/>
+    <w:lsdException w:name="Dark List Accent 3" w:uiPriority="70"/>
+    <w:lsdException w:name="Colorful Shading Accent 3" w:uiPriority="71"/>
+    <w:lsdException w:name="Colorful List Accent 3" w:uiPriority="72"/>
+    <w:lsdException w:name="Colorful Grid Accent 3" w:uiPriority="73"/>
+    <w:lsdException w:name="Light Shading Accent 4" w:uiPriority="60"/>
+    <w:lsdException w:name="Light List Accent 4" w:uiPriority="61"/>
+    <w:lsdException w:name="Light Grid Accent 4" w:uiPriority="62"/>
+    <w:lsdException w:name="Medium Shading 1 Accent 4" w:uiPriority="63"/>
+    <w:lsdException w:name="Medium Shading 2 Accent 4" w:uiPriority="64"/>
+    <w:lsdException w:name="Medium List 1 Accent 4" w:uiPriority="65"/>
+    <w:lsdException w:name="Medium List 2 Accent 4" w:uiPriority="66"/>
+    <w:lsdException w:name="Medium Grid 1 Accent 4" w:uiPriority="67"/>
+    <w:lsdException w:name="Medium Grid 2 Accent 4" w:uiPriority="68"/>
+    <w:lsdException w:name="Medium Grid 3 Accent 4" w:uiPriority="69"/>
+    <w:lsdException w:name="Dark List Accent 4" w:uiPriority="70"/>
+    <w:lsdException w:name="Colorful Shading Accent 4" w:uiPriority="71"/>
+    <w:lsdException w:name="Colorful List Accent 4" w:uiPriority="72"/>
+    <w:lsdException w:name="Colorful Grid Accent 4" w:uiPriority="73"/>
+    <w:lsdException w:name="Light Shading Accent 5" w:uiPriority="60"/>
+    <w:lsdException w:name="Light List Accent 5" w:uiPriority="61"/>
+    <w:lsdException w:name="Light Grid Accent 5" w:uiPriority="62"/>
+    <w:lsdException w:name="Medium Shading 1 Accent 5" w:uiPriority="63"/>
+    <w:lsdException w:name="Medium Shading 2 Accent 5" w:uiPriority="64"/>
+    <w:lsdException w:name="Medium List 1 Accent 5" w:uiPriority="65"/>
+    <w:lsdException w:name="Medium List 2 Accent 5" w:uiPriority="66"/>
+    <w:lsdException w:name="Medium Grid 1 Accent 5" w:uiPriority="67"/>
+    <w:lsdException w:name="Medium Grid 2 Accent 5" w:uiPriority="68"/>
+    <w:lsdException w:name="Medium Grid 3 Accent 5" w:uiPriority="69"/>
+    <w:lsdException w:name="Dark List Accent 5" w:uiPriority="70"/>
+    <w:lsdException w:name="Colorful Shading Accent 5" w:uiPriority="71"/>
+    <w:lsdException w:name="Colorful List Accent 5" w:uiPriority="72"/>
+    <w:lsdException w:name="Colorful Grid Accent 5" w:uiPriority="73"/>
+    <w:lsdException w:name="Light Shading Accent 6" w:uiPriority="60"/>
+    <w:lsdException w:name="Light List Accent 6" w:uiPriority="61"/>
+    <w:lsdException w:name="Light Grid Accent 6" w:uiPriority="62"/>
+    <w:lsdException w:name="Medium Shading 1 Accent 6" w:uiPriority="63"/>
+    <w:lsdException w:name="Medium Shading 2 Accent 6" w:uiPriority="64"/>
+    <w:lsdException w:name="Medium List 1 Accent 6" w:uiPriority="65"/>
+    <w:lsdException w:name="Medium List 2 Accent 6" w:uiPriority="66"/>
+    <w:lsdException w:name="Medium Grid 1 Accent 6" w:uiPriority="67"/>
+    <w:lsdException w:name="Medium Grid 2 Accent 6" w:uiPriority="68"/>
+    <w:lsdException w:name="Medium Grid 3 Accent 6" w:uiPriority="69"/>
+    <w:lsdException w:name="Dark List Accent 6" w:uiPriority="70"/>
+    <w:lsdException w:name="Colorful Shading Accent 6" w:uiPriority="71"/>
+    <w:lsdException w:name="Colorful List Accent 6" w:uiPriority="72"/>
+    <w:lsdException w:name="Colorful Grid Accent 6" w:uiPriority="73"/>
+    <w:lsdException w:name="Subtle Emphasis" w:uiPriority="19" w:qFormat="1"/>
+    <w:lsdException w:name="Intense Emphasis" w:uiPriority="21" w:qFormat="1"/>
+    <w:lsdException w:name="Subtle Reference" w:uiPriority="31" w:qFormat="1"/>
+    <w:lsdException w:name="Intense Reference" w:uiPriority="32" w:qFormat="1"/>
+    <w:lsdException w:name="Book Title" w:uiPriority="33" w:qFormat="1"/>
+    <w:lsdException w:name="Bibliography" w:semiHidden="1" w:uiPriority="37" w:unhideWhenUsed="1"/>
+    <w:lsdException w:name="TOC Heading" w:semiHidden="1" w:uiPriority="39" w:unhideWhenUsed="1" w:qFormat="1"/>
+    <w:lsdException w:name="Plain Table 1" w:uiPriority="41"/>
+    <w:lsdException w:name="Plain Table 2" w:uiPriority="42"/>
+    <w:lsdException w:name="Plain Table 3" w:uiPriority="43"/>
+    <w:lsdException w:name="Plain Table 4" w:uiPriority="44"/>
+    <w:lsdException w:name="Plain Table 5" w:uiPriority="45"/>
+    <w:lsdException w:name="Grid Table Light" w:uiPriority="40"/>
+    <w:lsdException w:name="Grid Table 1 Light" w:uiPriority="46"/>
+    <w:lsdException w:name="Grid Table 2" w:uiPriority="47"/>
+    <w:lsdException w:name="Grid Table 3" w:uiPriority="48"/>
+    <w:lsdException w:name="Grid Table 4" w:uiPriority="49"/>
+    <w:lsdException w:name="Grid Table 5 Dark" w:uiPriority="50"/>
+    <w:lsdException w:name="Grid Table 6 Colorful" w:uiPriority="51"/>
+    <w:lsdException w:name="Grid Table 7 Colorful" w:uiPriority="52"/>
+    <w:lsdException w:name="Grid Table 1 Light Accent 1" w:uiPriority="46"/>
+    <w:lsdException w:name="Grid Table 2 Accent 1" w:uiPriority="47"/>
+    <w:lsdException w:name="Grid Table 3 Accent 1" w:uiPriority="48"/>
+    <w:lsdException w:name="Grid Table 4 Accent 1" w:uiPriority="49"/>
+    <w:lsdException w:name="Grid Table 5 Dark Accent 1" w:uiPriority="50"/>
+    <w:lsdException w:name="Grid Table 6 Colorful Accent 1" w:uiPriority="51"/>
+    <w:lsdException w:name="Grid Table 7 Colorful Accent 1" w:uiPriority="52"/>
+    <w:lsdException w:name="Grid Table 1 Light Accent 2" w:uiPriority="46"/>
+    <w:lsdException w:name="Grid Table 2 Accent 2" w:uiPriority="47"/>
+    <w:lsdException w:name="Grid Table 3 Accent 2" w:uiPriority="48"/>
+    <w:lsdException w:name="Grid Table 4 Accent 2" w:uiPriority="49"/>
+    <w:lsdException w:name="Grid Table 5 Dark Accent 2" w:uiPriority="50"/>
+    <w:lsdException w:name="Grid Table 6 Colorful Accent 2" w:uiPriority="51"/>
+    <w:lsdException w:name="Grid Table 7 Colorful Accent 2" w:uiPriority="52"/>
+    <w:lsdException w:name="Grid Table 1 Light Accent 3" w:uiPriority="46"/>
+    <w:lsdException w:name="Grid Table 2 Accent 3" w:uiPriority="47"/>
+    <w:lsdException w:name="Grid Table 3 Accent 3" w:uiPriority="48"/>
+    <w:lsdException w:name="Grid Table 4 Accent 3" w:uiPriority="49"/>
+    <w:lsdException w:name="Grid Table 5 Dark Accent 3" w:uiPriority="50"/>
+    <w:lsdException w:name="Grid Table 6 Colorful Accent 3" w:uiPriority="51"/>
+    <w:lsdException w:name="Grid Table 7 Colorful Accent 3" w:uiPriority="52"/>
+    <w:lsdException w:name="Grid Table 1 Light Accent 4" w:uiPriority="46"/>
+    <w:lsdException w:name="Grid Table 2 Accent 4" w:uiPriority="47"/>
+    <w:lsdException w:name="Grid Table 3 Accent 4" w:uiPriority="48"/>
+    <w:lsdException w:name="Grid Table 4 Accent 4" w:uiPriority="49"/>
+    <w:lsdException w:name="Grid Table 5 Dark Accent 4" w:uiPriority="50"/>
+    <w:lsdException w:name="Grid Table 6 Colorful Accent 4" w:uiPriority="51"/>
+    <w:lsdException w:name="Grid Table 7 Colorful Accent 4" w:uiPriority="52"/>
+    <w:lsdException w:name="Grid Table 1 Light Accent 5" w:uiPriority="46"/>
+    <w:lsdException w:name="Grid Table 2 Accent 5" w:uiPriority="47"/>
+    <w:lsdException w:name="Grid Table 3 Accent 5" w:uiPriority="48"/>
+    <w:lsdException w:name="Grid Table 4 Accent 5" w:uiPriority="49"/>
+    <w:lsdException w:name="Grid Table 5 Dark Accent 5" w:uiPriority="50"/>
+    <w:lsdException w:name="Grid Table 6 Colorful Accent 5" w:uiPriority="51"/>
+    <w:lsdException w:name="Grid Table 7 Colorful Accent 5" w:uiPriority="52"/>
+    <w:lsdException w:name="Grid Table 1 Light Accent 6" w:uiPriority="46"/>
+    <w:lsdException w:name="Grid Table 2 Accent 6" w:uiPriority="47"/>
+    <w:lsdException w:name="Grid Table 3 Accent 6" w:uiPriority="48"/>
+    <w:lsdException w:name="Grid Table 4 Accent 6" w:uiPriority="49"/>
+    <w:lsdException w:name="Grid Table 5 Dark Accent 6" w:uiPriority="50"/>
+    <w:lsdException w:name="Grid Table 6 Colorful Accent 6" w:uiPriority="51"/>
+    <w:lsdException w:name="Grid Table 7 Colorful Accent 6" w:uiPriority="52"/>
+    <w:lsdException w:name="List Table 1 Light" w:uiPriority="46"/>
+    <w:lsdException w:name="List Table 2" w:uiPriority="47"/>
+    <w:lsdException w:name="List Table 3" w:uiPriority="48"/>
+    <w:lsdException w:name="List Table 4" w:uiPriority="49"/>
+    <w:lsdException w:name="List Table 5 Dark" w:uiPriority="50"/>
+    <w:lsdException w:name="List Table 6 Colorful" w:uiPriority="51"/>
+    <w:lsdException w:name="List Table 7 Colorful" w:uiPriority="52"/>
+    <w:lsdException w:name="List Table 1 Light Accent 1" w:uiPriority="46"/>
+    <w:lsdException w:name="List Table 2 Accent 1" w:uiPriority="47"/>
+    <w:lsdException w:name="List Table 3 Accent 1" w:uiPriority="48"/>
+    <w:lsdException w:name="List Table 4 Accent 1" w:uiPriority="49"/>
+    <w:lsdException w:name="List Table 5 Dark Accent 1" w:uiPriority="50"/>
+    <w:lsdException w:name="List Table 6 Colorful Accent 1" w:uiPriority="51"/>
+    <w:lsdException w:name="List Table 7 Colorful Accent 1" w:uiPriority="52"/>
+    <w:lsdException w:name="List Table 1 Light Accent 2" w:uiPriority="46"/>
+    <w:lsdException w:name="List Table 2 Accent 2" w:uiPriority="47"/>
+    <w:lsdException w:name="List Table 3 Accent 2" w:uiPriority="48"/>
+    <w:lsdException w:name="List Table 4 Accent 2" w:uiPriority="49"/>
+    <w:lsdException w:name="List Table 5 Dark Accent 2" w:uiPriority="50"/>
+    <w:lsdException w:name="List Table 6 Colorful Accent 2" w:uiPriority="51"/>
+    <w:lsdException w:name="List Table 7 Colorful Accent 2" w:uiPriority="52"/>
+    <w:lsdException w:name="List Table 1 Light Accent 3" w:uiPriority="46"/>
+    <w:lsdException w:name="List Table 2 Accent 3" w:uiPriority="47"/>
+    <w:lsdException w:name="List Table 3 Accent 3" w:uiPriority="48"/>
+    <w:lsdException w:name="List Table 4 Accent 3" w:uiPriority="49"/>
+    <w:lsdException w:name="List Table 5 Dark Accent 3" w:uiPriority="50"/>
+    <w:lsdException w:name="List Table 6 Colorful Accent 3" w:uiPriority="51"/>
+    <w:lsdException w:name="List Table 7 Colorful Accent 3" w:uiPriority="52"/>
+    <w:lsdException w:name="List Table 1 Light Accent 4" w:uiPriority="46"/>
+    <w:lsdException w:name="List Table 2 Accent 4" w:uiPriority="47"/>
+    <w:lsdException w:name="List Table 3 Accent 4" w:uiPriority="48"/>
+    <w:lsdException w:name="List Table 4 Accent 4" w:uiPriority="49"/>
+    <w:lsdException w:name="List Table 5 Dark Accent 4" w:uiPriority="50"/>
+    <w:lsdException w:name="List Table 6 Colorful Accent 4" w:uiPriority="51"/>
+    <w:lsdException w:name="List Table 7 Colorful Accent 4" w:uiPriority="52"/>
+    <w:lsdException w:name="List Table 1 Light Accent 5" w:uiPriority="46"/>
+    <w:lsdException w:name="List Table 2 Accent 5" w:uiPriority="47"/>
+    <w:lsdException w:name="List Table 3 Accent 5" w:uiPriority="48"/>
+    <w:lsdException w:name="List Table 4 Accent 5" w:uiPriority="49"/>
+    <w:lsdException w:name="List Table 5 Dark Accent 5" w:uiPriority="50"/>
+    <w:lsdException w:name="List Table 6 Colorful Accent 5" w:uiPriority="51"/>
+    <w:lsdException w:name="List Table 7 Colorful Accent 5" w:uiPriority="52"/>
+    <w:lsdException w:name="List Table 1 Light Accent 6" w:uiPriority="46"/>
+    <w:lsdException w:name="List Table 2 Accent 6" w:uiPriority="47"/>
+    <w:lsdException w:name="List Table 3 Accent 6" w:uiPriority="48"/>
+    <w:lsdException w:name="List Table 4 Accent 6" w:uiPriority="49"/>
+    <w:lsdException w:name="List Table 5 Dark Accent 6" w:uiPriority="50"/>
+    <w:lsdException w:name="List Table 6 Colorful Accent 6" w:uiPriority="51"/>
+    <w:lsdException w:name="List Table 7 Colorful Accent 6" w:uiPriority="52"/>
+  </w:latentStyles>
+  <w:style w:type="paragraph" w:default="1" w:styleId="Normal">
+    <w:name w:val="Normal"/>
+    <w:qFormat/>
+  </w:style>
+  <w:style w:type="character" w:default="1" w:styleId="DefaultParagraphFont">
+    <w:name w:val="Default Paragraph Font"/>
+    <w:uiPriority w:val="1"/>
+    <w:semiHidden/>
+    <w:unhideWhenUsed/>
+  </w:style>
+  <w:style w:type="table" w:default="1" w:styleId="TableNormal">
+    <w:name w:val="Normal Table"/>
+    <w:uiPriority w:val="99"/>
+    <w:semiHidden/>
+    <w:unhideWhenUsed/>
+    <w:tblPr>
+      <w:tblInd w:w="0" w:type="dxa"/>
+      <w:tblCellMar>
+        <w:top w:w="0" w:type="dxa"/>
+        <w:left w:w="108" w:type="dxa"/>
+        <w:bottom w:w="0" w:type="dxa"/>
+        <w:right w:w="108" w:type="dxa"/>
+      </w:tblCellMar>
+    </w:tblPr>
+  </w:style>
+  <w:style w:type="numbering" w:default="1" w:styleId="NoList">
+    <w:name w:val="No List"/>
+    <w:uiPriority w:val="99"/>
+    <w:semiHidden/>
+    <w:unhideWhenUsed/>
+  </w:style>
+  <w:style w:type="paragraph" w:customStyle="1" w:styleId="11A9266D32AD4E958EC4D7D962C165B0">
+    <w:name w:val="11A9266D32AD4E958EC4D7D962C165B0"/>
+    <w:rsid w:val="000F58DE"/>
+  </w:style>
+  <w:style w:type="paragraph" w:customStyle="1" w:styleId="118E232AAB7A45519EF2B6F18D6018D0">
+    <w:name w:val="118E232AAB7A45519EF2B6F18D6018D0"/>
+    <w:rsid w:val="000F58DE"/>
+  </w:style>
+  <w:style w:type="paragraph" w:customStyle="1" w:styleId="5DD995836BFF4961A657A3F0C2084A81">
+    <w:name w:val="5DD995836BFF4961A657A3F0C2084A81"/>
+    <w:rsid w:val="000F58DE"/>
+  </w:style>
+  <w:style w:type="paragraph" w:customStyle="1" w:styleId="FFCCF781EE0F4A4C99C462564F3E5CEB">
+    <w:name w:val="FFCCF781EE0F4A4C99C462564F3E5CEB"/>
+    <w:rsid w:val="000F58DE"/>
+  </w:style>
+  <w:style w:type="paragraph" w:customStyle="1" w:styleId="EC0A9C2D2CEA4EA9942DD1CF6D203321">
+    <w:name w:val="EC0A9C2D2CEA4EA9942DD1CF6D203321"/>
+    <w:rsid w:val="000F58DE"/>
+  </w:style>
+</w:styles>
+</file>
+
+<file path=word/glossary/webSettings.xml><?xml version="1.0" encoding="utf-8"?>
+<w:webSettings xmlns:mc="http://schemas.openxmlformats.org/markup-compatibility/2006" xmlns:r="http://schemas.openxmlformats.org/officeDocument/2006/relationships" xmlns:w="http://schemas.openxmlformats.org/wordprocessingml/2006/main" xmlns:w14="http://schemas.microsoft.com/office/word/2010/wordml" xmlns:w15="http://schemas.microsoft.com/office/word/2012/wordml" mc:Ignorable="w14 w15">
+  <w:optimizeForBrowser/>
+  <w:allowPNG/>
+</w:webSettings>
 </file>
 
 <file path=word/theme/theme1.xml><?xml version="1.0" encoding="utf-8"?>
@@ -2208,4 +3299,23 @@
     </a:ext>
   </a:extLst>
 </a:theme>
+</file>
+
+<file path=customXml/item1.xml><?xml version="1.0" encoding="utf-8"?>
+<CoverPageProperties xmlns="http://schemas.microsoft.com/office/2006/coverPageProps">
+  <PublishDate>MS11003</PublishDate>
+  <Abstract/>
+  <CompanyAddress/>
+  <CompanyPhone/>
+  <CompanyFax/>
+  <CompanyEmail/>
+</CoverPageProperties>
+</file>
+
+<file path=customXml/itemProps1.xml><?xml version="1.0" encoding="utf-8"?>
+<ds:datastoreItem xmlns:ds="http://schemas.openxmlformats.org/officeDocument/2006/customXml" ds:itemID="{55AF091B-3C7A-41E3-B477-F2FDAA23CFDA}">
+  <ds:schemaRefs>
+    <ds:schemaRef ds:uri="http://schemas.microsoft.com/office/2006/coverPageProps"/>
+  </ds:schemaRefs>
+</ds:datastoreItem>
 </file>
</xml_diff>

<commit_message>
Completing the physics record plus bio amongst other things
</commit_message>
<xml_diff>
--- a/Semester_3/MachineShop_Record/Machine Workshop.docx
+++ b/Semester_3/MachineShop_Record/Machine Workshop.docx
@@ -110,6 +110,7 @@
                   <w:dataBinding w:prefixMappings="xmlns:ns0='http://schemas.openxmlformats.org/package/2006/metadata/core-properties' xmlns:ns1='http://purl.org/dc/elements/1.1/'" w:xpath="/ns0:coreProperties[1]/ns1:title[1]" w:storeItemID="{6C3C8BC8-F283-45AE-878A-BAB7291924A1}"/>
                   <w:text/>
                 </w:sdtPr>
+                <w:sdtEndPr/>
                 <w:sdtContent>
                   <w:p>
                     <w:pPr>
@@ -152,6 +153,7 @@
                 <w:dataBinding w:prefixMappings="xmlns:ns0='http://schemas.openxmlformats.org/package/2006/metadata/core-properties' xmlns:ns1='http://purl.org/dc/elements/1.1/'" w:xpath="/ns0:coreProperties[1]/ns1:subject[1]" w:storeItemID="{6C3C8BC8-F283-45AE-878A-BAB7291924A1}"/>
                 <w:text/>
               </w:sdtPr>
+              <w:sdtEndPr/>
               <w:sdtContent>
                 <w:tc>
                   <w:tcPr>
@@ -219,6 +221,7 @@
                   <w:dataBinding w:prefixMappings="xmlns:ns0='http://schemas.openxmlformats.org/package/2006/metadata/core-properties' xmlns:ns1='http://purl.org/dc/elements/1.1/'" w:xpath="/ns0:coreProperties[1]/ns1:creator[1]" w:storeItemID="{6C3C8BC8-F283-45AE-878A-BAB7291924A1}"/>
                   <w:text/>
                 </w:sdtPr>
+                <w:sdtEndPr/>
                 <w:sdtContent>
                   <w:p>
                     <w:pPr>
@@ -264,6 +267,7 @@
                     <w:calendar w:val="gregorian"/>
                   </w:date>
                 </w:sdtPr>
+                <w:sdtEndPr/>
                 <w:sdtContent>
                   <w:p>
                     <w:pPr>
@@ -1135,58 +1139,189 @@
         <w:jc w:val="both"/>
       </w:pPr>
       <w:r>
-        <w:t>Ensure the dire</w:t>
-      </w:r>
+        <w:t>Ensure the direction of rotation of the mill is correct</w:t>
+      </w:r>
+    </w:p>
+    <w:p>
+      <w:pPr>
+        <w:pStyle w:val="ListParagraph"/>
+        <w:numPr>
+          <w:ilvl w:val="0"/>
+          <w:numId w:val="7"/>
+        </w:numPr>
+        <w:jc w:val="both"/>
+      </w:pPr>
+      <w:r>
+        <w:t>Do not touch the tool to the part, until the lathe has started rotation</w:t>
+      </w:r>
+    </w:p>
+    <w:p>
+      <w:pPr>
+        <w:pStyle w:val="ListParagraph"/>
+        <w:numPr>
+          <w:ilvl w:val="0"/>
+          <w:numId w:val="7"/>
+        </w:numPr>
+        <w:jc w:val="both"/>
+      </w:pPr>
+      <w:r>
+        <w:t>Move the feeds gradually for best smoothness</w:t>
+      </w:r>
+    </w:p>
+    <w:p>
+      <w:pPr>
+        <w:pStyle w:val="ListParagraph"/>
+        <w:numPr>
+          <w:ilvl w:val="0"/>
+          <w:numId w:val="7"/>
+        </w:numPr>
+        <w:jc w:val="both"/>
+      </w:pPr>
+      <w:r>
+        <w:t>Wear glasses to prevent metal parts from flying into your eyes</w:t>
+      </w:r>
+    </w:p>
+    <w:p>
+      <w:pPr>
+        <w:jc w:val="both"/>
+      </w:pPr>
+    </w:p>
+    <w:p>
+      <w:r>
+        <w:br w:type="page"/>
+      </w:r>
+    </w:p>
+    <w:p>
+      <w:pPr>
+        <w:jc w:val="both"/>
+      </w:pPr>
       <w:bookmarkStart w:id="0" w:name="_GoBack"/>
       <w:bookmarkEnd w:id="0"/>
       <w:r>
-        <w:t>ction of rotation of the mill is correct</w:t>
-      </w:r>
-    </w:p>
-    <w:p>
-      <w:pPr>
-        <w:pStyle w:val="ListParagraph"/>
-        <w:numPr>
-          <w:ilvl w:val="0"/>
-          <w:numId w:val="7"/>
-        </w:numPr>
-        <w:jc w:val="both"/>
-      </w:pPr>
-      <w:r>
-        <w:t>Do not touch the tool to the part, until the lathe has started rotation</w:t>
-      </w:r>
-    </w:p>
-    <w:p>
-      <w:pPr>
-        <w:pStyle w:val="ListParagraph"/>
-        <w:numPr>
-          <w:ilvl w:val="0"/>
-          <w:numId w:val="7"/>
-        </w:numPr>
-        <w:jc w:val="both"/>
-      </w:pPr>
-      <w:r>
-        <w:t>Move the feeds gradually for best smoothness</w:t>
-      </w:r>
-    </w:p>
-    <w:p>
-      <w:pPr>
-        <w:pStyle w:val="ListParagraph"/>
-        <w:numPr>
-          <w:ilvl w:val="0"/>
-          <w:numId w:val="7"/>
-        </w:numPr>
-        <w:jc w:val="both"/>
-      </w:pPr>
-      <w:r>
-        <w:t>Wear glasses to prevent metal parts from flying into your eyes</w:t>
-      </w:r>
-    </w:p>
-    <w:p>
-      <w:pPr>
-        <w:pStyle w:val="ListParagraph"/>
-        <w:jc w:val="both"/>
-      </w:pPr>
+        <w:rPr>
+          <w:noProof/>
+          <w:lang w:eastAsia="en-GB"/>
+        </w:rPr>
+        <w:lastRenderedPageBreak/>
+        <w:drawing>
+          <wp:anchor distT="0" distB="0" distL="114300" distR="114300" simplePos="0" relativeHeight="251659264" behindDoc="0" locked="0" layoutInCell="1" allowOverlap="1">
+            <wp:simplePos x="0" y="0"/>
+            <wp:positionH relativeFrom="margin">
+              <wp:align>center</wp:align>
+            </wp:positionH>
+            <wp:positionV relativeFrom="line">
+              <wp:posOffset>953659</wp:posOffset>
+            </wp:positionV>
+            <wp:extent cx="4269740" cy="3975735"/>
+            <wp:effectExtent l="0" t="0" r="0" b="5715"/>
+            <wp:wrapTopAndBottom/>
+            <wp:docPr id="2" name="Picture 2" descr="http://www.lathes.co.uk/latheparts/img2.gif"/>
+            <wp:cNvGraphicFramePr>
+              <a:graphicFrameLocks xmlns:a="http://schemas.openxmlformats.org/drawingml/2006/main" noChangeAspect="1"/>
+            </wp:cNvGraphicFramePr>
+            <a:graphic xmlns:a="http://schemas.openxmlformats.org/drawingml/2006/main">
+              <a:graphicData uri="http://schemas.openxmlformats.org/drawingml/2006/picture">
+                <pic:pic xmlns:pic="http://schemas.openxmlformats.org/drawingml/2006/picture">
+                  <pic:nvPicPr>
+                    <pic:cNvPr id="0" name="Picture 3" descr="http://www.lathes.co.uk/latheparts/img2.gif"/>
+                    <pic:cNvPicPr>
+                      <a:picLocks noChangeAspect="1" noChangeArrowheads="1"/>
+                    </pic:cNvPicPr>
+                  </pic:nvPicPr>
+                  <pic:blipFill>
+                    <a:blip r:embed="rId6">
+                      <a:extLst>
+                        <a:ext uri="{28A0092B-C50C-407E-A947-70E740481C1C}">
+                          <a14:useLocalDpi xmlns:a14="http://schemas.microsoft.com/office/drawing/2010/main" val="0"/>
+                        </a:ext>
+                      </a:extLst>
+                    </a:blip>
+                    <a:srcRect/>
+                    <a:stretch>
+                      <a:fillRect/>
+                    </a:stretch>
+                  </pic:blipFill>
+                  <pic:spPr bwMode="auto">
+                    <a:xfrm>
+                      <a:off x="0" y="0"/>
+                      <a:ext cx="4269740" cy="3975735"/>
+                    </a:xfrm>
+                    <a:prstGeom prst="rect">
+                      <a:avLst/>
+                    </a:prstGeom>
+                    <a:noFill/>
+                    <a:ln>
+                      <a:noFill/>
+                    </a:ln>
+                  </pic:spPr>
+                </pic:pic>
+              </a:graphicData>
+            </a:graphic>
+          </wp:anchor>
+        </w:drawing>
+      </w:r>
+      <w:r>
+        <w:rPr>
+          <w:noProof/>
+          <w:lang w:eastAsia="en-GB"/>
+        </w:rPr>
+        <w:drawing>
+          <wp:anchor distT="0" distB="0" distL="114300" distR="114300" simplePos="0" relativeHeight="251658240" behindDoc="0" locked="0" layoutInCell="1" allowOverlap="1">
+            <wp:simplePos x="0" y="0"/>
+            <wp:positionH relativeFrom="margin">
+              <wp:align>right</wp:align>
+            </wp:positionH>
+            <wp:positionV relativeFrom="line">
+              <wp:posOffset>114051</wp:posOffset>
+            </wp:positionV>
+            <wp:extent cx="5494655" cy="4842510"/>
+            <wp:effectExtent l="0" t="0" r="0" b="0"/>
+            <wp:wrapTopAndBottom/>
+            <wp:docPr id="1" name="Picture 1" descr="http://www.lathes.co.uk/latheparts/img0.gif"/>
+            <wp:cNvGraphicFramePr>
+              <a:graphicFrameLocks xmlns:a="http://schemas.openxmlformats.org/drawingml/2006/main" noChangeAspect="1"/>
+            </wp:cNvGraphicFramePr>
+            <a:graphic xmlns:a="http://schemas.openxmlformats.org/drawingml/2006/main">
+              <a:graphicData uri="http://schemas.openxmlformats.org/drawingml/2006/picture">
+                <pic:pic xmlns:pic="http://schemas.openxmlformats.org/drawingml/2006/picture">
+                  <pic:nvPicPr>
+                    <pic:cNvPr id="0" name="Picture 1" descr="http://www.lathes.co.uk/latheparts/img0.gif"/>
+                    <pic:cNvPicPr>
+                      <a:picLocks noChangeAspect="1" noChangeArrowheads="1"/>
+                    </pic:cNvPicPr>
+                  </pic:nvPicPr>
+                  <pic:blipFill>
+                    <a:blip r:embed="rId7">
+                      <a:extLst>
+                        <a:ext uri="{28A0092B-C50C-407E-A947-70E740481C1C}">
+                          <a14:useLocalDpi xmlns:a14="http://schemas.microsoft.com/office/drawing/2010/main" val="0"/>
+                        </a:ext>
+                      </a:extLst>
+                    </a:blip>
+                    <a:srcRect/>
+                    <a:stretch>
+                      <a:fillRect/>
+                    </a:stretch>
+                  </pic:blipFill>
+                  <pic:spPr bwMode="auto">
+                    <a:xfrm>
+                      <a:off x="0" y="0"/>
+                      <a:ext cx="5494655" cy="4842510"/>
+                    </a:xfrm>
+                    <a:prstGeom prst="rect">
+                      <a:avLst/>
+                    </a:prstGeom>
+                    <a:noFill/>
+                    <a:ln>
+                      <a:noFill/>
+                    </a:ln>
+                  </pic:spPr>
+                </pic:pic>
+              </a:graphicData>
+            </a:graphic>
+          </wp:anchor>
+        </w:drawing>
+      </w:r>
     </w:p>
     <w:sectPr>
       <w:pgSz w:w="11906" w:h="16838"/>
@@ -2524,19 +2659,19 @@
 
 <file path=word/glossary/fontTable.xml><?xml version="1.0" encoding="utf-8"?>
 <w:fonts xmlns:mc="http://schemas.openxmlformats.org/markup-compatibility/2006" xmlns:r="http://schemas.openxmlformats.org/officeDocument/2006/relationships" xmlns:w="http://schemas.openxmlformats.org/wordprocessingml/2006/main" xmlns:w14="http://schemas.microsoft.com/office/word/2010/wordml" xmlns:w15="http://schemas.microsoft.com/office/word/2012/wordml" mc:Ignorable="w14 w15">
+  <w:font w:name="Calibri">
+    <w:panose1 w:val="020F0502020204030204"/>
+    <w:charset w:val="00"/>
+    <w:family w:val="swiss"/>
+    <w:pitch w:val="variable"/>
+    <w:sig w:usb0="E10002FF" w:usb1="4000ACFF" w:usb2="00000009" w:usb3="00000000" w:csb0="0000019F" w:csb1="00000000"/>
+  </w:font>
   <w:font w:name="Times New Roman">
     <w:panose1 w:val="02020603050405020304"/>
     <w:charset w:val="00"/>
     <w:family w:val="roman"/>
     <w:pitch w:val="variable"/>
     <w:sig w:usb0="E0002AFF" w:usb1="C0007841" w:usb2="00000009" w:usb3="00000000" w:csb0="000001FF" w:csb1="00000000"/>
-  </w:font>
-  <w:font w:name="Calibri">
-    <w:panose1 w:val="020F0502020204030204"/>
-    <w:charset w:val="00"/>
-    <w:family w:val="swiss"/>
-    <w:pitch w:val="variable"/>
-    <w:sig w:usb0="E10002FF" w:usb1="4000ACFF" w:usb2="00000009" w:usb3="00000000" w:csb0="0000019F" w:csb1="00000000"/>
   </w:font>
   <w:font w:name="Calibri Light">
     <w:panose1 w:val="020F0302020204030204"/>
@@ -2564,7 +2699,9 @@
   <w:rsids>
     <w:rsidRoot w:val="000F58DE"/>
     <w:rsid w:val="000F58DE"/>
+    <w:rsid w:val="006764EA"/>
     <w:rsid w:val="00B65C17"/>
+    <w:rsid w:val="00DF3B6D"/>
   </w:rsids>
   <m:mathPr>
     <m:mathFont m:val="Cambria Math"/>

</xml_diff>